<commit_message>
manejo de formularios con ajax
</commit_message>
<xml_diff>
--- a/docs/Actualizacion MVC SICEFA 21-02-15.docx
+++ b/docs/Actualizacion MVC SICEFA 21-02-15.docx
@@ -460,13 +460,15 @@
       <w:pPr>
         <w:rPr>
           <w:b/>
-          <w:sz w:val="24"/>
+          <w:color w:val="FF0000"/>
+          <w:sz w:val="36"/>
         </w:rPr>
       </w:pPr>
       <w:r>
         <w:rPr>
           <w:b/>
-          <w:sz w:val="24"/>
+          <w:color w:val="FF0000"/>
+          <w:sz w:val="36"/>
         </w:rPr>
         <w:t>NOTAS IMPORTANTES:</w:t>
       </w:r>
@@ -523,13 +525,10 @@
         <w:ind w:left="1080"/>
       </w:pPr>
       <w:r>
-        <w:t>El ejemplo de validación solo contempla los 3 tipos campos que se usaron, está pendiente por defini</w:t>
+        <w:t xml:space="preserve">El ejemplo de validación solo contempla los 3 tipos campos que se usaron, está pendiente por definir las validaciones para los demás tipos de campos. </w:t>
       </w:r>
       <w:bookmarkStart w:id="0" w:name="_GoBack"/>
       <w:bookmarkEnd w:id="0"/>
-      <w:r>
-        <w:t xml:space="preserve">r las validaciones para los demás tipos de campos. </w:t>
-      </w:r>
     </w:p>
     <w:sectPr>
       <w:pgSz w:w="12240" w:h="15840"/>

</xml_diff>